<commit_message>
GAM320 & 340 L1
</commit_message>
<xml_diff>
--- a/GAM320/2019-20-gam320-module-guide.docx
+++ b/GAM320/2019-20-gam320-module-guide.docx
@@ -3,8 +3,6 @@
 <w:document xmlns:wpc="http://schemas.microsoft.com/office/word/2010/wordprocessingCanvas" xmlns:cx="http://schemas.microsoft.com/office/drawing/2014/chartex" xmlns:cx1="http://schemas.microsoft.com/office/drawing/2015/9/8/chartex" xmlns:cx2="http://schemas.microsoft.com/office/drawing/2015/10/21/chartex" xmlns:cx3="http://schemas.microsoft.com/office/drawing/2016/5/9/chartex" xmlns:cx4="http://schemas.microsoft.com/office/drawing/2016/5/10/chartex" xmlns:cx5="http://schemas.microsoft.com/office/drawing/2016/5/11/chartex" xmlns:cx6="http://schemas.microsoft.com/office/drawing/2016/5/12/chartex" xmlns:cx7="http://schemas.microsoft.com/office/drawing/2016/5/13/chartex" xmlns:cx8="http://schemas.microsoft.com/office/drawing/2016/5/14/chartex" xmlns:mc="http://schemas.openxmlformats.org/markup-compatibility/2006" xmlns:aink="http://schemas.microsoft.com/office/drawing/2016/ink" xmlns:am3d="http://schemas.microsoft.com/office/drawing/2017/model3d" xmlns:o="urn:schemas-microsoft-com:office:office" xmlns:r="http://schemas.openxmlformats.org/officeDocument/2006/relationships" xmlns:m="http://schemas.openxmlformats.org/officeDocument/2006/math" xmlns:v="urn:schemas-microsoft-com:vml" xmlns:wp14="http://schemas.microsoft.com/office/word/2010/wordprocessingDrawing" xmlns:wp="http://schemas.openxmlformats.org/drawingml/2006/wordprocessingDrawing" xmlns:w10="urn:schemas-microsoft-com:office:word" xmlns:w="http://schemas.openxmlformats.org/wordprocessingml/2006/main" xmlns:w14="http://schemas.microsoft.com/office/word/2010/wordml" xmlns:w15="http://schemas.microsoft.com/office/word/2012/wordml" xmlns:w16cid="http://schemas.microsoft.com/office/word/2016/wordml/cid" xmlns:w16se="http://schemas.microsoft.com/office/word/2015/wordml/symex" xmlns:wpg="http://schemas.microsoft.com/office/word/2010/wordprocessingGroup" xmlns:wpi="http://schemas.microsoft.com/office/word/2010/wordprocessingInk" xmlns:wne="http://schemas.microsoft.com/office/word/2006/wordml" xmlns:wps="http://schemas.microsoft.com/office/word/2010/wordprocessingShape" mc:Ignorable="w14 w15 w16se w16cid wp14">
   <w:body>
     <w:p>
-      <w:bookmarkStart w:id="0" w:name="_GoBack"/>
-      <w:bookmarkEnd w:id="0"/>
       <w:r>
         <w:rPr>
           <w:noProof/>
@@ -195,8 +193,8 @@
             <w:tcW w:w="2616" w:type="dxa"/>
           </w:tcPr>
           <w:p>
-            <w:bookmarkStart w:id="1" w:name="_heading=h.gjdgxs" w:colFirst="0" w:colLast="0"/>
-            <w:bookmarkEnd w:id="1"/>
+            <w:bookmarkStart w:id="0" w:name="_heading=h.gjdgxs" w:colFirst="0" w:colLast="0"/>
+            <w:bookmarkEnd w:id="0"/>
           </w:p>
         </w:tc>
         <w:tc>
@@ -1118,7 +1116,7 @@
       <w:pPr>
         <w:pStyle w:val="Heading1"/>
       </w:pPr>
-      <w:bookmarkStart w:id="2" w:name="_Toc19610132"/>
+      <w:bookmarkStart w:id="1" w:name="_Toc19610132"/>
       <w:r>
         <w:rPr>
           <w:rFonts w:ascii="Calibri" w:eastAsia="Calibri" w:hAnsi="Calibri" w:cs="Calibri"/>
@@ -1128,7 +1126,7 @@
       <w:r>
         <w:t>:</w:t>
       </w:r>
-      <w:bookmarkEnd w:id="2"/>
+      <w:bookmarkEnd w:id="1"/>
     </w:p>
     <w:p/>
     <w:p>
@@ -1141,7 +1139,7 @@
           <w:szCs w:val="28"/>
         </w:rPr>
       </w:pPr>
-      <w:bookmarkStart w:id="3" w:name="_Toc19610133"/>
+      <w:bookmarkStart w:id="2" w:name="_Toc19610133"/>
       <w:r>
         <w:rPr>
           <w:rFonts w:ascii="Calibri" w:eastAsia="Calibri" w:hAnsi="Calibri" w:cs="Calibri"/>
@@ -1150,7 +1148,7 @@
         </w:rPr>
         <w:t>Module Aim</w:t>
       </w:r>
-      <w:bookmarkEnd w:id="3"/>
+      <w:bookmarkEnd w:id="2"/>
       <w:r>
         <w:rPr>
           <w:rFonts w:ascii="Calibri" w:eastAsia="Calibri" w:hAnsi="Calibri" w:cs="Calibri"/>
@@ -1168,8 +1166,8 @@
           <w:b/>
         </w:rPr>
       </w:pPr>
-      <w:bookmarkStart w:id="4" w:name="_heading=h.b1p3pixgeivs" w:colFirst="0" w:colLast="0"/>
-      <w:bookmarkEnd w:id="4"/>
+      <w:bookmarkStart w:id="3" w:name="_heading=h.b1p3pixgeivs" w:colFirst="0" w:colLast="0"/>
+      <w:bookmarkEnd w:id="3"/>
       <w:r>
         <w:rPr>
           <w:rFonts w:eastAsia="Arial"/>
@@ -1186,7 +1184,7 @@
           <w:szCs w:val="28"/>
         </w:rPr>
       </w:pPr>
-      <w:bookmarkStart w:id="5" w:name="_Toc19610134"/>
+      <w:bookmarkStart w:id="4" w:name="_Toc19610134"/>
       <w:r>
         <w:rPr>
           <w:rFonts w:ascii="Calibri" w:eastAsia="Calibri" w:hAnsi="Calibri" w:cs="Calibri"/>
@@ -1195,7 +1193,7 @@
         </w:rPr>
         <w:t>Summary Module Description</w:t>
       </w:r>
-      <w:bookmarkEnd w:id="5"/>
+      <w:bookmarkEnd w:id="4"/>
     </w:p>
     <w:p>
       <w:pPr>
@@ -1204,8 +1202,8 @@
           <w:color w:val="333333"/>
         </w:rPr>
       </w:pPr>
-      <w:bookmarkStart w:id="6" w:name="_heading=h.h39nlimjlrzj" w:colFirst="0" w:colLast="0"/>
-      <w:bookmarkEnd w:id="6"/>
+      <w:bookmarkStart w:id="5" w:name="_heading=h.h39nlimjlrzj" w:colFirst="0" w:colLast="0"/>
+      <w:bookmarkEnd w:id="5"/>
       <w:r>
         <w:rPr>
           <w:bdr w:val="none" w:sz="0" w:space="0" w:color="auto" w:frame="1"/>
@@ -1255,7 +1253,7 @@
           <w:szCs w:val="28"/>
         </w:rPr>
       </w:pPr>
-      <w:bookmarkStart w:id="7" w:name="_Toc19610135"/>
+      <w:bookmarkStart w:id="6" w:name="_Toc19610135"/>
       <w:r>
         <w:rPr>
           <w:rFonts w:ascii="Calibri" w:eastAsia="Calibri" w:hAnsi="Calibri" w:cs="Calibri"/>
@@ -1265,7 +1263,7 @@
         <w:lastRenderedPageBreak/>
         <w:t>Learning Outcomes</w:t>
       </w:r>
-      <w:bookmarkEnd w:id="7"/>
+      <w:bookmarkEnd w:id="6"/>
     </w:p>
     <w:p/>
     <w:tbl>
@@ -1638,14 +1636,14 @@
           <w:rFonts w:ascii="Calibri" w:eastAsia="Calibri" w:hAnsi="Calibri" w:cs="Calibri"/>
         </w:rPr>
       </w:pPr>
-      <w:bookmarkStart w:id="8" w:name="_Toc19610136"/>
+      <w:bookmarkStart w:id="7" w:name="_Toc19610136"/>
       <w:r>
         <w:rPr>
           <w:rFonts w:ascii="Calibri" w:eastAsia="Calibri" w:hAnsi="Calibri" w:cs="Calibri"/>
         </w:rPr>
         <w:t>Project Brief(s):</w:t>
       </w:r>
-      <w:bookmarkEnd w:id="8"/>
+      <w:bookmarkEnd w:id="7"/>
     </w:p>
     <w:p/>
     <w:tbl>
@@ -2843,6 +2841,12 @@
               </w:rPr>
               <w:t xml:space="preserve"> -Player Values</w:t>
             </w:r>
+            <w:r>
+              <w:rPr>
+                <w:b/>
+              </w:rPr>
+              <w:t xml:space="preserve"> (Rory)</w:t>
+            </w:r>
           </w:p>
           <w:p>
             <w:pPr>
@@ -2903,6 +2907,12 @@
               </w:rPr>
               <w:t xml:space="preserve"> – AI Futures</w:t>
             </w:r>
+            <w:r>
+              <w:rPr>
+                <w:b/>
+              </w:rPr>
+              <w:t xml:space="preserve"> (swap with 3?)</w:t>
+            </w:r>
           </w:p>
           <w:p>
             <w:pPr>
@@ -2971,7 +2981,23 @@
                 <w:b/>
                 <w:bCs/>
               </w:rPr>
-              <w:t xml:space="preserve">10-Doug </w:t>
+              <w:t>10-Doug</w:t>
+            </w:r>
+            <w:r>
+              <w:rPr>
+                <w:b/>
+                <w:bCs/>
+              </w:rPr>
+              <w:t xml:space="preserve"> &amp; Rich</w:t>
+            </w:r>
+            <w:bookmarkStart w:id="8" w:name="_GoBack"/>
+            <w:bookmarkEnd w:id="8"/>
+            <w:r>
+              <w:rPr>
+                <w:b/>
+                <w:bCs/>
+              </w:rPr>
+              <w:t xml:space="preserve"> </w:t>
             </w:r>
             <w:r>
               <w:rPr>
@@ -7002,7 +7028,7 @@
 </file>
 
 <file path=customXml/itemProps2.xml><?xml version="1.0" encoding="utf-8"?>
-<ds:datastoreItem xmlns:ds="http://schemas.openxmlformats.org/officeDocument/2006/customXml" ds:itemID="{71E4C152-CCD4-3F4D-BD0B-36B5BDE79DED}">
+<ds:datastoreItem xmlns:ds="http://schemas.openxmlformats.org/officeDocument/2006/customXml" ds:itemID="{3314812F-2A99-2C40-9215-2B2B436B2F8D}">
   <ds:schemaRefs>
     <ds:schemaRef ds:uri="http://schemas.openxmlformats.org/officeDocument/2006/bibliography"/>
   </ds:schemaRefs>

</xml_diff>